<commit_message>
Update UC06 Beregn kontant kapacitetsomkostninger.docx
</commit_message>
<xml_diff>
--- a/02 Requirements & Analysis/UC06 Beregn kontant kapacitetsomkostninger.docx
+++ b/02 Requirements & Analysis/UC06 Beregn kontant kapacitetsomkostninger.docx
@@ -417,45 +417,19 @@
               <w:rPr>
                 <w:lang w:val="da-DK"/>
               </w:rPr>
-              <w:t>HØK. De vil gerne bruge den til opgaver og eksaminer for hurtigt</w:t>
-            </w:r>
-            <w:r>
-              <w:rPr>
-                <w:lang w:val="da-DK"/>
-              </w:rPr>
-              <w:t xml:space="preserve"> </w:t>
-            </w:r>
-            <w:bookmarkStart w:id="0" w:name="_GoBack"/>
-            <w:bookmarkEnd w:id="0"/>
-            <w:r>
-              <w:rPr>
-                <w:lang w:val="da-DK"/>
-              </w:rPr>
-              <w:t>at få</w:t>
-            </w:r>
-            <w:r>
-              <w:rPr>
-                <w:lang w:val="da-DK"/>
-              </w:rPr>
-              <w:t xml:space="preserve"> Kontant Kapacitet</w:t>
-            </w:r>
-            <w:r>
-              <w:rPr>
-                <w:lang w:val="da-DK"/>
-              </w:rPr>
-              <w:t>s</w:t>
-            </w:r>
-            <w:r>
-              <w:rPr>
-                <w:lang w:val="da-DK"/>
-              </w:rPr>
-              <w:t>omkostninger</w:t>
-            </w:r>
-            <w:r>
-              <w:rPr>
-                <w:lang w:val="da-DK"/>
-              </w:rPr>
-              <w:t xml:space="preserve">. </w:t>
+              <w:t xml:space="preserve">HØK. De vil gerne bruge den til opgaver og </w:t>
+            </w:r>
+            <w:r>
+              <w:rPr>
+                <w:lang w:val="da-DK"/>
+              </w:rPr>
+              <w:t>ek</w:t>
+            </w:r>
+            <w:r>
+              <w:rPr>
+                <w:lang w:val="da-DK"/>
+              </w:rPr>
+              <w:t>samener.</w:t>
             </w:r>
           </w:p>
         </w:tc>
@@ -1010,7 +984,7 @@
             </w:pPr>
             <w:proofErr w:type="spellStart"/>
             <w:r>
-              <w:t>Fortsætter</w:t>
+              <w:t>Forsætter</w:t>
             </w:r>
             <w:proofErr w:type="spellEnd"/>
             <w:r>
@@ -1147,9 +1121,21 @@
           <w:p>
             <w:pPr>
               <w:widowControl w:val="0"/>
-            </w:pPr>
-            <w:r>
-              <w:t>N/A</w:t>
+              <w:rPr>
+                <w:lang w:val="da-DK"/>
+              </w:rPr>
+            </w:pPr>
+            <w:r>
+              <w:rPr>
+                <w:lang w:val="da-DK"/>
+              </w:rPr>
+              <w:t>HØK har fungerende android t</w:t>
+            </w:r>
+            <w:r>
+              <w:rPr>
+                <w:lang w:val="da-DK"/>
+              </w:rPr>
+              <w:t>elefon eller kan køre JAVA programmer.</w:t>
             </w:r>
           </w:p>
         </w:tc>
@@ -1210,8 +1196,10 @@
               <w:widowControl w:val="0"/>
             </w:pPr>
             <w:r>
-              <w:t>N/A</w:t>
-            </w:r>
+              <w:t>Ofte</w:t>
+            </w:r>
+            <w:bookmarkStart w:id="0" w:name="_GoBack"/>
+            <w:bookmarkEnd w:id="0"/>
           </w:p>
         </w:tc>
       </w:tr>

</xml_diff>